<commit_message>
Showing path and step by step directions between two locations on google maps
</commit_message>
<xml_diff>
--- a/Documents/Step-by-step-directions-on-google-maps.docx
+++ b/Documents/Step-by-step-directions-on-google-maps.docx
@@ -31,7 +31,6 @@
           <w:szCs w:val="24"/>
         </w:rPr>
       </w:pPr>
-      <w:bookmarkStart w:id="0" w:name="_GoBack"/>
       <w:r>
         <w:rPr>
           <w:rFonts w:asciiTheme="majorHAnsi" w:hAnsiTheme="majorHAnsi"/>
@@ -67,7 +66,6 @@
         <w:t xml:space="preserve"> It is assumed that you have already successfully integrated Google Maps with the application before reading this document.</w:t>
       </w:r>
     </w:p>
-    <w:bookmarkEnd w:id="0"/>
     <w:p/>
     <w:p>
       <w:pPr>
@@ -83,6 +81,8 @@
           <w:szCs w:val="32"/>
         </w:rPr>
       </w:pPr>
+      <w:bookmarkStart w:id="0" w:name="_GoBack"/>
+      <w:bookmarkEnd w:id="0"/>
       <w:r>
         <w:rPr>
           <w:rFonts w:asciiTheme="majorHAnsi" w:hAnsiTheme="majorHAnsi"/>
@@ -1182,27 +1182,7 @@
           <w:szCs w:val="24"/>
           <w:shd w:val="clear" w:color="auto" w:fill="FFFFFF"/>
         </w:rPr>
-        <w:t xml:space="preserve">The address or textual latitude/longitude value </w:t>
-      </w:r>
-      <w:r>
-        <w:rPr>
-          <w:rFonts w:asciiTheme="majorHAnsi" w:hAnsiTheme="majorHAnsi" w:cs="Arial"/>
-          <w:color w:val="222222"/>
-          <w:sz w:val="24"/>
-          <w:szCs w:val="24"/>
-          <w:shd w:val="clear" w:color="auto" w:fill="FFFFFF"/>
-        </w:rPr>
-        <w:t>of destination to</w:t>
-      </w:r>
-      <w:r>
-        <w:rPr>
-          <w:rFonts w:asciiTheme="majorHAnsi" w:hAnsiTheme="majorHAnsi" w:cs="Arial"/>
-          <w:color w:val="222222"/>
-          <w:sz w:val="24"/>
-          <w:szCs w:val="24"/>
-          <w:shd w:val="clear" w:color="auto" w:fill="FFFFFF"/>
-        </w:rPr>
-        <w:t xml:space="preserve"> which you wish to calculate directions. If you pass an address as a string, the Directions service will geocode the string and convert it to a latitude/longitude coordinate to calculate directions. If you pass coordinates, ensure that no space exists between the latitude and longitude values.</w:t>
+        <w:t>The address or textual latitude/longitude value of destination to which you wish to calculate directions. If you pass an address as a string, the Directions service will geocode the string and convert it to a latitude/longitude coordinate to calculate directions. If you pass coordinates, ensure that no space exists between the latitude and longitude values.</w:t>
       </w:r>
     </w:p>
     <w:p>
@@ -1651,17 +1631,7 @@
           <w:szCs w:val="24"/>
           <w:shd w:val="clear" w:color="auto" w:fill="FFFFFF"/>
         </w:rPr>
-        <w:t>Specifies the mode of transport to use when calculating directions.</w:t>
-      </w:r>
-      <w:r>
-        <w:rPr>
-          <w:rFonts w:asciiTheme="majorHAnsi" w:hAnsiTheme="majorHAnsi" w:cs="Arial"/>
-          <w:color w:val="222222"/>
-          <w:sz w:val="24"/>
-          <w:szCs w:val="24"/>
-          <w:shd w:val="clear" w:color="auto" w:fill="FFFFFF"/>
-        </w:rPr>
-        <w:t xml:space="preserve"> The possible modes are:</w:t>
+        <w:t>Specifies the mode of transport to use when calculating directions. The possible modes are:</w:t>
       </w:r>
     </w:p>
     <w:p>
@@ -1839,17 +1809,7 @@
           <w:szCs w:val="24"/>
           <w:shd w:val="clear" w:color="auto" w:fill="FFFFFF"/>
         </w:rPr>
-        <w:t xml:space="preserve">transit: </w:t>
-      </w:r>
-      <w:r>
-        <w:rPr>
-          <w:rFonts w:asciiTheme="majorHAnsi" w:hAnsiTheme="majorHAnsi" w:cs="Arial"/>
-          <w:color w:val="222222"/>
-          <w:sz w:val="24"/>
-          <w:szCs w:val="24"/>
-          <w:shd w:val="clear" w:color="auto" w:fill="FFFFFF"/>
-        </w:rPr>
-        <w:t>requests directions via public transit routes (where available).</w:t>
+        <w:t>transit: requests directions via public transit routes (where available).</w:t>
       </w:r>
     </w:p>
     <w:p>
@@ -2460,25 +2420,7 @@
             <w:sz w:val="24"/>
             <w:szCs w:val="24"/>
           </w:rPr>
-          <w:t>https://developers.google.com/maps/documenta</w:t>
-        </w:r>
-        <w:r>
-          <w:rPr>
-            <w:rStyle w:val="Hyperlink"/>
-            <w:rFonts w:asciiTheme="majorHAnsi" w:hAnsiTheme="majorHAnsi"/>
-            <w:sz w:val="24"/>
-            <w:szCs w:val="24"/>
-          </w:rPr>
-          <w:t>t</w:t>
-        </w:r>
-        <w:r>
-          <w:rPr>
-            <w:rStyle w:val="Hyperlink"/>
-            <w:rFonts w:asciiTheme="majorHAnsi" w:hAnsiTheme="majorHAnsi"/>
-            <w:sz w:val="24"/>
-            <w:szCs w:val="24"/>
-          </w:rPr>
-          <w:t>ion/directions/#DirectionsResponses</w:t>
+          <w:t>https://developers.google.com/maps/documentation/directions/#DirectionsResponses</w:t>
         </w:r>
       </w:hyperlink>
       <w:r>
@@ -6794,16 +6736,7 @@
           <w:sz w:val="24"/>
           <w:szCs w:val="24"/>
         </w:rPr>
-        <w:t>com.google.android.gms.maps.model.</w:t>
-      </w:r>
-      <w:r>
-        <w:rPr>
-          <w:rFonts w:asciiTheme="majorHAnsi" w:hAnsiTheme="majorHAnsi" w:cs="Consolas"/>
-          <w:color w:val="000000"/>
-          <w:sz w:val="24"/>
-          <w:szCs w:val="24"/>
-        </w:rPr>
-        <w:t>* package.</w:t>
+        <w:t>com.google.android.gms.maps.model.* package.</w:t>
       </w:r>
     </w:p>
     <w:p>
@@ -8772,7 +8705,6 @@
                                 <w:szCs w:val="21"/>
                               </w:rPr>
                               <w:tab/>
-                              <w:t>while((line=in.readLine())</w:t>
                             </w:r>
                             <w:proofErr w:type="gramStart"/>
                             <w:r>
@@ -8781,7 +8713,7 @@
                                 <w:sz w:val="21"/>
                                 <w:szCs w:val="21"/>
                               </w:rPr>
-                              <w:t>!=</w:t>
+                              <w:t>while(</w:t>
                             </w:r>
                             <w:proofErr w:type="gramEnd"/>
                             <w:r>
@@ -8790,7 +8722,7 @@
                                 <w:sz w:val="21"/>
                                 <w:szCs w:val="21"/>
                               </w:rPr>
-                              <w:t>null)</w:t>
+                              <w:t>(line=in.readLine())!=null)</w:t>
                             </w:r>
                           </w:p>
                           <w:p>
@@ -18035,7 +17967,6 @@
                                 <w:szCs w:val="21"/>
                               </w:rPr>
                               <w:tab/>
-                              <w:t xml:space="preserve">LatLng </w:t>
                             </w:r>
                             <w:proofErr w:type="spellStart"/>
                             <w:r>
@@ -18044,6 +17975,24 @@
                                 <w:sz w:val="21"/>
                                 <w:szCs w:val="21"/>
                               </w:rPr>
+                              <w:t>LatLng</w:t>
+                            </w:r>
+                            <w:proofErr w:type="spellEnd"/>
+                            <w:r>
+                              <w:rPr>
+                                <w:rFonts w:asciiTheme="majorHAnsi" w:hAnsiTheme="majorHAnsi"/>
+                                <w:sz w:val="21"/>
+                                <w:szCs w:val="21"/>
+                              </w:rPr>
+                              <w:t xml:space="preserve"> </w:t>
+                            </w:r>
+                            <w:proofErr w:type="spellStart"/>
+                            <w:r>
+                              <w:rPr>
+                                <w:rFonts w:asciiTheme="majorHAnsi" w:hAnsiTheme="majorHAnsi"/>
+                                <w:sz w:val="21"/>
+                                <w:szCs w:val="21"/>
+                              </w:rPr>
                               <w:t>startLocation</w:t>
                             </w:r>
                             <w:proofErr w:type="spellEnd"/>
@@ -18055,6 +18004,7 @@
                               </w:rPr>
                               <w:t xml:space="preserve"> = new </w:t>
                             </w:r>
+                            <w:proofErr w:type="spellStart"/>
                             <w:proofErr w:type="gramStart"/>
                             <w:r>
                               <w:rPr>
@@ -18062,7 +18012,16 @@
                                 <w:sz w:val="21"/>
                                 <w:szCs w:val="21"/>
                               </w:rPr>
-                              <w:t>LatLng(</w:t>
+                              <w:t>LatLng</w:t>
+                            </w:r>
+                            <w:proofErr w:type="spellEnd"/>
+                            <w:r>
+                              <w:rPr>
+                                <w:rFonts w:asciiTheme="majorHAnsi" w:hAnsiTheme="majorHAnsi"/>
+                                <w:sz w:val="21"/>
+                                <w:szCs w:val="21"/>
+                              </w:rPr>
+                              <w:t>(</w:t>
                             </w:r>
                             <w:proofErr w:type="spellStart"/>
                             <w:proofErr w:type="gramEnd"/>
@@ -18194,7 +18153,6 @@
                                 <w:szCs w:val="21"/>
                               </w:rPr>
                               <w:tab/>
-                              <w:t xml:space="preserve">LatLng </w:t>
                             </w:r>
                             <w:proofErr w:type="spellStart"/>
                             <w:r>
@@ -18203,6 +18161,24 @@
                                 <w:sz w:val="21"/>
                                 <w:szCs w:val="21"/>
                               </w:rPr>
+                              <w:t>LatLng</w:t>
+                            </w:r>
+                            <w:proofErr w:type="spellEnd"/>
+                            <w:r>
+                              <w:rPr>
+                                <w:rFonts w:asciiTheme="majorHAnsi" w:hAnsiTheme="majorHAnsi"/>
+                                <w:sz w:val="21"/>
+                                <w:szCs w:val="21"/>
+                              </w:rPr>
+                              <w:t xml:space="preserve"> </w:t>
+                            </w:r>
+                            <w:proofErr w:type="spellStart"/>
+                            <w:r>
+                              <w:rPr>
+                                <w:rFonts w:asciiTheme="majorHAnsi" w:hAnsiTheme="majorHAnsi"/>
+                                <w:sz w:val="21"/>
+                                <w:szCs w:val="21"/>
+                              </w:rPr>
                               <w:t>endLocation</w:t>
                             </w:r>
                             <w:proofErr w:type="spellEnd"/>
@@ -18214,6 +18190,7 @@
                               </w:rPr>
                               <w:t xml:space="preserve"> = new </w:t>
                             </w:r>
+                            <w:proofErr w:type="spellStart"/>
                             <w:proofErr w:type="gramStart"/>
                             <w:r>
                               <w:rPr>
@@ -18221,7 +18198,16 @@
                                 <w:sz w:val="21"/>
                                 <w:szCs w:val="21"/>
                               </w:rPr>
-                              <w:t>LatLng(</w:t>
+                              <w:t>LatLng</w:t>
+                            </w:r>
+                            <w:proofErr w:type="spellEnd"/>
+                            <w:r>
+                              <w:rPr>
+                                <w:rFonts w:asciiTheme="majorHAnsi" w:hAnsiTheme="majorHAnsi"/>
+                                <w:sz w:val="21"/>
+                                <w:szCs w:val="21"/>
+                              </w:rPr>
+                              <w:t>(</w:t>
                             </w:r>
                             <w:proofErr w:type="spellStart"/>
                             <w:proofErr w:type="gramEnd"/>
@@ -24096,6 +24082,7 @@
                               </w:rPr>
                               <w:tab/>
                             </w:r>
+                            <w:proofErr w:type="spellStart"/>
                             <w:proofErr w:type="gramStart"/>
                             <w:r>
                               <w:rPr>
@@ -24103,7 +24090,16 @@
                                 <w:sz w:val="21"/>
                                 <w:szCs w:val="21"/>
                               </w:rPr>
-                              <w:t>Toast.makeText(</w:t>
+                              <w:t>Toast.makeText</w:t>
+                            </w:r>
+                            <w:proofErr w:type="spellEnd"/>
+                            <w:r>
+                              <w:rPr>
+                                <w:rFonts w:asciiTheme="majorHAnsi" w:hAnsiTheme="majorHAnsi"/>
+                                <w:sz w:val="21"/>
+                                <w:szCs w:val="21"/>
+                              </w:rPr>
+                              <w:t>(</w:t>
                             </w:r>
                             <w:proofErr w:type="gramEnd"/>
                             <w:r>
@@ -25553,15 +25549,7 @@
           <w:sz w:val="24"/>
           <w:szCs w:val="24"/>
         </w:rPr>
-        <w:t>”. This JSON object contains an element having key “points” and its value is an encoded string. This encoded string on decoding returns a set of points (locations on map) through which polyline is to be drawn.</w:t>
-      </w:r>
-      <w:r>
-        <w:rPr>
-          <w:rFonts w:asciiTheme="majorHAnsi" w:hAnsiTheme="majorHAnsi"/>
-          <w:sz w:val="24"/>
-          <w:szCs w:val="24"/>
-        </w:rPr>
-        <w:t xml:space="preserve"> </w:t>
+        <w:t xml:space="preserve">”. This JSON object contains an element having key “points” and its value is an encoded string. This encoded string on decoding returns a set of points (locations on map) through which polyline is to be drawn. </w:t>
       </w:r>
       <w:proofErr w:type="gramStart"/>
       <w:r>
@@ -26147,7 +26135,27 @@
                                 <w:szCs w:val="21"/>
                               </w:rPr>
                               <w:tab/>
-                              <w:t xml:space="preserve">List&lt;LatLng&gt; points = </w:t>
+                              <w:t>List&lt;</w:t>
+                            </w:r>
+                            <w:proofErr w:type="spellStart"/>
+                            <w:r>
+                              <w:rPr>
+                                <w:rFonts w:asciiTheme="majorHAnsi" w:hAnsiTheme="majorHAnsi" w:cs="Consolas"/>
+                                <w:color w:val="000000" w:themeColor="text1"/>
+                                <w:sz w:val="21"/>
+                                <w:szCs w:val="21"/>
+                              </w:rPr>
+                              <w:t>LatLng</w:t>
+                            </w:r>
+                            <w:proofErr w:type="spellEnd"/>
+                            <w:r>
+                              <w:rPr>
+                                <w:rFonts w:asciiTheme="majorHAnsi" w:hAnsiTheme="majorHAnsi" w:cs="Consolas"/>
+                                <w:color w:val="000000" w:themeColor="text1"/>
+                                <w:sz w:val="21"/>
+                                <w:szCs w:val="21"/>
+                              </w:rPr>
+                              <w:t xml:space="preserve">&gt; points = </w:t>
                             </w:r>
                             <w:proofErr w:type="spellStart"/>
                             <w:proofErr w:type="gramStart"/>
@@ -27521,7 +27529,27 @@
                                 <w:sz w:val="21"/>
                                 <w:szCs w:val="21"/>
                               </w:rPr>
-                              <w:t xml:space="preserve"> List&lt;LatLng&gt; </w:t>
+                              <w:t xml:space="preserve"> List&lt;</w:t>
+                            </w:r>
+                            <w:proofErr w:type="spellStart"/>
+                            <w:r>
+                              <w:rPr>
+                                <w:rFonts w:asciiTheme="majorHAnsi" w:hAnsiTheme="majorHAnsi" w:cs="Consolas"/>
+                                <w:color w:val="000000" w:themeColor="text1"/>
+                                <w:sz w:val="21"/>
+                                <w:szCs w:val="21"/>
+                              </w:rPr>
+                              <w:t>LatLng</w:t>
+                            </w:r>
+                            <w:proofErr w:type="spellEnd"/>
+                            <w:r>
+                              <w:rPr>
+                                <w:rFonts w:asciiTheme="majorHAnsi" w:hAnsiTheme="majorHAnsi" w:cs="Consolas"/>
+                                <w:color w:val="000000" w:themeColor="text1"/>
+                                <w:sz w:val="21"/>
+                                <w:szCs w:val="21"/>
+                              </w:rPr>
+                              <w:t xml:space="preserve">&gt; </w:t>
                             </w:r>
                             <w:proofErr w:type="spellStart"/>
                             <w:r>
@@ -27638,8 +27666,19 @@
                                 <w:sz w:val="21"/>
                                 <w:szCs w:val="21"/>
                               </w:rPr>
-                              <w:t>&lt;LatLng</w:t>
-                            </w:r>
+                              <w:t>&lt;</w:t>
+                            </w:r>
+                            <w:proofErr w:type="spellStart"/>
+                            <w:r>
+                              <w:rPr>
+                                <w:rFonts w:asciiTheme="majorHAnsi" w:hAnsiTheme="majorHAnsi" w:cs="Consolas"/>
+                                <w:color w:val="000000" w:themeColor="text1"/>
+                                <w:sz w:val="21"/>
+                                <w:szCs w:val="21"/>
+                              </w:rPr>
+                              <w:t>LatLng</w:t>
+                            </w:r>
+                            <w:proofErr w:type="spellEnd"/>
                             <w:proofErr w:type="gramStart"/>
                             <w:r>
                               <w:rPr>
@@ -28887,6 +28926,7 @@
                               </w:rPr>
                               <w:t xml:space="preserve"> </w:t>
                             </w:r>
+                            <w:proofErr w:type="spellStart"/>
                             <w:proofErr w:type="gramStart"/>
                             <w:r>
                               <w:rPr>
@@ -28895,7 +28935,17 @@
                                 <w:sz w:val="21"/>
                                 <w:szCs w:val="21"/>
                               </w:rPr>
-                              <w:t>LatLng(</w:t>
+                              <w:t>LatLng</w:t>
+                            </w:r>
+                            <w:proofErr w:type="spellEnd"/>
+                            <w:r>
+                              <w:rPr>
+                                <w:rFonts w:asciiTheme="majorHAnsi" w:hAnsiTheme="majorHAnsi" w:cs="Consolas"/>
+                                <w:color w:val="000000" w:themeColor="text1"/>
+                                <w:sz w:val="21"/>
+                                <w:szCs w:val="21"/>
+                              </w:rPr>
+                              <w:t>(</w:t>
                             </w:r>
                             <w:proofErr w:type="gramEnd"/>
                             <w:r>
@@ -31775,7 +31825,26 @@
                                 <w:szCs w:val="21"/>
                               </w:rPr>
                               <w:tab/>
-                              <w:t xml:space="preserve">LatLng </w:t>
+                            </w:r>
+                            <w:proofErr w:type="spellStart"/>
+                            <w:r>
+                              <w:rPr>
+                                <w:rFonts w:asciiTheme="majorHAnsi" w:hAnsiTheme="majorHAnsi" w:cs="Consolas"/>
+                                <w:color w:val="000000" w:themeColor="text1"/>
+                                <w:sz w:val="21"/>
+                                <w:szCs w:val="21"/>
+                              </w:rPr>
+                              <w:t>LatLng</w:t>
+                            </w:r>
+                            <w:proofErr w:type="spellEnd"/>
+                            <w:r>
+                              <w:rPr>
+                                <w:rFonts w:asciiTheme="majorHAnsi" w:hAnsiTheme="majorHAnsi" w:cs="Consolas"/>
+                                <w:color w:val="000000" w:themeColor="text1"/>
+                                <w:sz w:val="21"/>
+                                <w:szCs w:val="21"/>
+                              </w:rPr>
+                              <w:t xml:space="preserve"> </w:t>
                             </w:r>
                             <w:proofErr w:type="spellStart"/>
                             <w:r>
@@ -31816,6 +31885,7 @@
                               </w:rPr>
                               <w:t xml:space="preserve"> </w:t>
                             </w:r>
+                            <w:proofErr w:type="spellStart"/>
                             <w:proofErr w:type="gramStart"/>
                             <w:r>
                               <w:rPr>
@@ -31824,7 +31894,17 @@
                                 <w:sz w:val="21"/>
                                 <w:szCs w:val="21"/>
                               </w:rPr>
-                              <w:t>LatLng(</w:t>
+                              <w:t>LatLng</w:t>
+                            </w:r>
+                            <w:proofErr w:type="spellEnd"/>
+                            <w:r>
+                              <w:rPr>
+                                <w:rFonts w:asciiTheme="majorHAnsi" w:hAnsiTheme="majorHAnsi" w:cs="Consolas"/>
+                                <w:color w:val="000000" w:themeColor="text1"/>
+                                <w:sz w:val="21"/>
+                                <w:szCs w:val="21"/>
+                              </w:rPr>
+                              <w:t>(</w:t>
                             </w:r>
                             <w:proofErr w:type="spellStart"/>
                             <w:proofErr w:type="gramEnd"/>

</xml_diff>